<commit_message>
'Map' folder made with code for referencing within Dissertation
</commit_message>
<xml_diff>
--- a/Documentation.docx
+++ b/Documentation.docx
@@ -229,16 +229,15 @@
       </w:r>
       <w:r>
         <w:rPr>
-          <w:highlight w:val="yellow"/>
-          <w:lang w:val="en-IE"/>
-        </w:rPr>
-        <w:t>distinctive marker</w:t>
-      </w:r>
-      <w:r>
-        <w:rPr>
-          <w:lang w:val="en-IE"/>
-        </w:rPr>
-        <w:t>. When clicked, this marker displays an info</w:t>
+          <w:lang w:val="en-IE"/>
+        </w:rPr>
+        <w:t>distinctive marker.</w:t>
+      </w:r>
+      <w:r>
+        <w:rPr>
+          <w:lang w:val="en-IE"/>
+        </w:rPr>
+        <w:t xml:space="preserve"> When clicked, this marker displays an info</w:t>
       </w:r>
       <w:r>
         <w:rPr>
@@ -304,16 +303,15 @@
       </w:r>
       <w:r>
         <w:rPr>
-          <w:highlight w:val="yellow"/>
-          <w:lang w:val="en-IE"/>
-        </w:rPr>
-        <w:t>difference to the user’s location marker</w:t>
-      </w:r>
-      <w:r>
-        <w:rPr>
-          <w:lang w:val="en-IE"/>
-        </w:rPr>
-        <w:t xml:space="preserve">. </w:t>
+          <w:lang w:val="en-IE"/>
+        </w:rPr>
+        <w:t>difference to the user’s location marker.</w:t>
+      </w:r>
+      <w:r>
+        <w:rPr>
+          <w:lang w:val="en-IE"/>
+        </w:rPr>
+        <w:t xml:space="preserve"> </w:t>
       </w:r>
       <w:r>
         <w:rPr>
@@ -1193,11 +1191,92 @@
       </w:r>
       <w:r>
         <w:rPr>
-          <w:highlight w:val="yellow"/>
           <w:lang w:val="en-IE"/>
         </w:rPr>
         <w:t>tested in Google Chrome, Microsoft Edge and Mozilla Fireworks.</w:t>
       </w:r>
+      <w:r>
+        <w:rPr>
+          <w:lang w:val="en-IE"/>
+        </w:rPr>
+        <w:t xml:space="preserve"> </w:t>
+      </w:r>
+    </w:p>
+    <w:p>
+      <w:pPr>
+        <w:rPr>
+          <w:lang w:val="en-IE"/>
+        </w:rPr>
+      </w:pPr>
+      <w:r>
+        <w:rPr>
+          <w:highlight w:val="yellow"/>
+          <w:lang w:val="en-IE"/>
+        </w:rPr>
+        <w:t xml:space="preserve">A version of the </w:t>
+      </w:r>
+      <w:r>
+        <w:rPr>
+          <w:highlight w:val="yellow"/>
+          <w:lang w:val="en-IE"/>
+        </w:rPr>
+        <w:t xml:space="preserve">final map before implementation into the app </w:t>
+      </w:r>
+      <w:r>
+        <w:rPr>
+          <w:highlight w:val="yellow"/>
+          <w:lang w:val="en-IE"/>
+        </w:rPr>
+        <w:t xml:space="preserve">has been submitted with this project called ‘Map.html’. </w:t>
+      </w:r>
+      <w:r>
+        <w:rPr>
+          <w:highlight w:val="yellow"/>
+          <w:lang w:val="en-IE"/>
+        </w:rPr>
+        <w:t xml:space="preserve">This can be found within the folder ‘Map’. </w:t>
+      </w:r>
+      <w:r>
+        <w:rPr>
+          <w:highlight w:val="yellow"/>
+          <w:lang w:val="en-IE"/>
+        </w:rPr>
+        <w:t xml:space="preserve">It contains </w:t>
+      </w:r>
+      <w:r>
+        <w:rPr>
+          <w:highlight w:val="yellow"/>
+          <w:lang w:val="en-IE"/>
+        </w:rPr>
+        <w:t>all of the</w:t>
+      </w:r>
+      <w:r>
+        <w:rPr>
+          <w:highlight w:val="yellow"/>
+          <w:lang w:val="en-IE"/>
+        </w:rPr>
+        <w:t xml:space="preserve"> functionality listed below. Found </w:t>
+      </w:r>
+      <w:r>
+        <w:rPr>
+          <w:highlight w:val="yellow"/>
+          <w:lang w:val="en-IE"/>
+        </w:rPr>
+        <w:t xml:space="preserve">on the lines </w:t>
+      </w:r>
+      <w:r>
+        <w:rPr>
+          <w:highlight w:val="yellow"/>
+          <w:lang w:val="en-IE"/>
+        </w:rPr>
+        <w:t>referenced.</w:t>
+      </w:r>
+      <w:r>
+        <w:rPr>
+          <w:lang w:val="en-IE"/>
+        </w:rPr>
+        <w:t xml:space="preserve"> </w:t>
+      </w:r>
     </w:p>
     <w:p>
       <w:pPr>
@@ -1288,6 +1367,62 @@
         </w:rPr>
         <w:t xml:space="preserve">on the coordinates of Galway, and containing a marker at a fixed position. This was to test that the Google Maps API was loading correctly through the use of my personalised API key. This worked as expected. </w:t>
       </w:r>
+      <w:r>
+        <w:rPr>
+          <w:highlight w:val="yellow"/>
+          <w:lang w:val="en-IE"/>
+        </w:rPr>
+        <w:t>(Map.html. Line</w:t>
+      </w:r>
+      <w:r>
+        <w:rPr>
+          <w:highlight w:val="yellow"/>
+          <w:lang w:val="en-IE"/>
+        </w:rPr>
+        <w:t>s</w:t>
+      </w:r>
+      <w:r>
+        <w:rPr>
+          <w:highlight w:val="yellow"/>
+          <w:lang w:val="en-IE"/>
+        </w:rPr>
+        <w:t xml:space="preserve"> </w:t>
+      </w:r>
+      <w:r>
+        <w:rPr>
+          <w:highlight w:val="yellow"/>
+          <w:lang w:val="en-IE"/>
+        </w:rPr>
+        <w:t>56</w:t>
+      </w:r>
+      <w:r>
+        <w:rPr>
+          <w:highlight w:val="yellow"/>
+          <w:lang w:val="en-IE"/>
+        </w:rPr>
+        <w:t xml:space="preserve"> – </w:t>
+      </w:r>
+      <w:r>
+        <w:rPr>
+          <w:highlight w:val="yellow"/>
+          <w:lang w:val="en-IE"/>
+        </w:rPr>
+        <w:t>68</w:t>
+      </w:r>
+      <w:r>
+        <w:rPr>
+          <w:highlight w:val="yellow"/>
+          <w:lang w:val="en-IE"/>
+        </w:rPr>
+        <w:t>)</w:t>
+      </w:r>
+    </w:p>
+    <w:p>
+      <w:pPr>
+        <w:rPr>
+          <w:lang w:val="en-IE"/>
+        </w:rPr>
+      </w:pPr>
     </w:p>
     <w:p>
       <w:pPr>
@@ -1328,6 +1463,33 @@
         </w:rPr>
         <w:t xml:space="preserve"> file holding some test data for reading and displaying on the map. This held the coordinates of some locations, and populated the map accordingly.</w:t>
       </w:r>
+      <w:r>
+        <w:rPr>
+          <w:lang w:val="en-IE"/>
+        </w:rPr>
+        <w:t xml:space="preserve"> </w:t>
+      </w:r>
+      <w:r>
+        <w:rPr>
+          <w:highlight w:val="yellow"/>
+          <w:lang w:val="en-IE"/>
+        </w:rPr>
+        <w:t>(Map.html. Line</w:t>
+      </w:r>
+      <w:r>
+        <w:rPr>
+          <w:highlight w:val="yellow"/>
+          <w:lang w:val="en-IE"/>
+        </w:rPr>
+        <w:t>s</w:t>
+      </w:r>
+      <w:r>
+        <w:rPr>
+          <w:highlight w:val="yellow"/>
+          <w:lang w:val="en-IE"/>
+        </w:rPr>
+        <w:t xml:space="preserve"> 71 – 107)</w:t>
+      </w:r>
     </w:p>
     <w:p>
       <w:pPr>
@@ -1414,6 +1576,61 @@
         </w:rPr>
         <w:t xml:space="preserve"> clicked. </w:t>
       </w:r>
+      <w:r>
+        <w:rPr>
+          <w:lang w:val="en-IE"/>
+        </w:rPr>
+        <w:t xml:space="preserve"> </w:t>
+      </w:r>
+      <w:r>
+        <w:rPr>
+          <w:highlight w:val="yellow"/>
+          <w:lang w:val="en-IE"/>
+        </w:rPr>
+        <w:t>(Map.html. Line</w:t>
+      </w:r>
+      <w:r>
+        <w:rPr>
+          <w:highlight w:val="yellow"/>
+          <w:lang w:val="en-IE"/>
+        </w:rPr>
+        <w:t>s</w:t>
+      </w:r>
+      <w:r>
+        <w:rPr>
+          <w:highlight w:val="yellow"/>
+          <w:lang w:val="en-IE"/>
+        </w:rPr>
+        <w:t xml:space="preserve"> </w:t>
+      </w:r>
+      <w:r>
+        <w:rPr>
+          <w:highlight w:val="yellow"/>
+          <w:lang w:val="en-IE"/>
+        </w:rPr>
+        <w:t>95</w:t>
+      </w:r>
+      <w:r>
+        <w:rPr>
+          <w:highlight w:val="yellow"/>
+          <w:lang w:val="en-IE"/>
+        </w:rPr>
+        <w:t>– 10</w:t>
+      </w:r>
+      <w:r>
+        <w:rPr>
+          <w:highlight w:val="yellow"/>
+          <w:lang w:val="en-IE"/>
+        </w:rPr>
+        <w:t>3</w:t>
+      </w:r>
+      <w:r>
+        <w:rPr>
+          <w:highlight w:val="yellow"/>
+          <w:lang w:val="en-IE"/>
+        </w:rPr>
+        <w:t>)</w:t>
+      </w:r>
     </w:p>
     <w:p>
       <w:pPr>
@@ -1434,19 +1651,146 @@
         </w:rPr>
         <w:t xml:space="preserve">Updating of the user’s location was then developed. This was done by having </w:t>
       </w:r>
+      <w:r>
+        <w:rPr>
+          <w:lang w:val="en-IE"/>
+        </w:rPr>
+        <w:t>the</w:t>
+      </w:r>
+      <w:r>
+        <w:rPr>
+          <w:lang w:val="en-IE"/>
+        </w:rPr>
+        <w:t xml:space="preserve"> application call a function every three seconds which checks the user’s location, and adjusts the position of the user’s marker on the map accordingly if necessary. </w:t>
+      </w:r>
+      <w:r>
+        <w:rPr>
+          <w:lang w:val="en-IE"/>
+        </w:rPr>
+        <w:t xml:space="preserve"> </w:t>
+      </w:r>
+      <w:r>
+        <w:rPr>
+          <w:highlight w:val="yellow"/>
+          <w:lang w:val="en-IE"/>
+        </w:rPr>
+        <w:t>(Map.html. Line</w:t>
+      </w:r>
+      <w:r>
+        <w:rPr>
+          <w:highlight w:val="yellow"/>
+          <w:lang w:val="en-IE"/>
+        </w:rPr>
+        <w:t>s</w:t>
+      </w:r>
+      <w:r>
+        <w:rPr>
+          <w:highlight w:val="yellow"/>
+          <w:lang w:val="en-IE"/>
+        </w:rPr>
+        <w:t xml:space="preserve"> </w:t>
+      </w:r>
+      <w:r>
+        <w:rPr>
+          <w:highlight w:val="yellow"/>
+          <w:lang w:val="en-IE"/>
+        </w:rPr>
+        <w:t>123</w:t>
+      </w:r>
+      <w:r>
+        <w:rPr>
+          <w:highlight w:val="yellow"/>
+          <w:lang w:val="en-IE"/>
+        </w:rPr>
+        <w:t>– 1</w:t>
+      </w:r>
+      <w:r>
+        <w:rPr>
+          <w:highlight w:val="yellow"/>
+          <w:lang w:val="en-IE"/>
+        </w:rPr>
+        <w:t>75</w:t>
+      </w:r>
+      <w:r>
+        <w:rPr>
+          <w:highlight w:val="yellow"/>
+          <w:lang w:val="en-IE"/>
+        </w:rPr>
+        <w:t>)</w:t>
+      </w:r>
+    </w:p>
+    <w:p>
+      <w:pPr>
+        <w:rPr>
+          <w:lang w:val="en-IE"/>
+        </w:rPr>
+      </w:pPr>
+    </w:p>
+    <w:p>
+      <w:pPr>
+        <w:rPr>
+          <w:lang w:val="en-IE"/>
+        </w:rPr>
+      </w:pPr>
+      <w:r>
+        <w:rPr>
+          <w:lang w:val="en-IE"/>
+        </w:rPr>
+        <w:t xml:space="preserve"> </w:t>
+      </w:r>
+    </w:p>
+    <w:p>
+      <w:pPr>
+        <w:rPr>
+          <w:lang w:val="en-IE"/>
+        </w:rPr>
+      </w:pPr>
+      <w:r>
+        <w:rPr>
+          <w:lang w:val="en-IE"/>
+        </w:rPr>
+        <w:t xml:space="preserve">The final piece of development was the adding of custom markers to the map. This was done by adding a button for the user to initially click when they’d like to add a new marker to the map. This sits within a floating panel in the </w:t>
+      </w:r>
       <w:proofErr w:type="spellStart"/>
       <w:r>
         <w:rPr>
           <w:lang w:val="en-IE"/>
         </w:rPr>
-        <w:t>hte</w:t>
+        <w:t>center</w:t>
       </w:r>
       <w:proofErr w:type="spellEnd"/>
       <w:r>
         <w:rPr>
           <w:lang w:val="en-IE"/>
         </w:rPr>
-        <w:t xml:space="preserve"> application call a function every three seconds which checks the user’s location, and adjusts the position of the user’s marker on the map accordingly if necessary. </w:t>
+        <w:t xml:space="preserve"> top of the browser. When clicked, this creates an event listener, which will add a new marker to the map when the map is clicked. It also calls a function which dynamically creates two more buttons. Upon creation these buttons are assigned </w:t>
+      </w:r>
+      <w:proofErr w:type="spellStart"/>
+      <w:r>
+        <w:rPr>
+          <w:lang w:val="en-IE"/>
+        </w:rPr>
+        <w:t>onclick</w:t>
+      </w:r>
+      <w:proofErr w:type="spellEnd"/>
+      <w:r>
+        <w:rPr>
+          <w:lang w:val="en-IE"/>
+        </w:rPr>
+        <w:t xml:space="preserve"> functions.  The save button deals with saving the newly created marker, whilst the cancel button clears it from the map. Both buttons also remove these newly created buttons, as they are not necessary when a new marker isn’t being created, and therefore </w:t>
+      </w:r>
+      <w:r>
+        <w:rPr>
+          <w:lang w:val="en-IE"/>
+        </w:rPr>
+        <w:t xml:space="preserve">viewing space for the map isn’t wasted. </w:t>
+      </w:r>
+      <w:r>
+        <w:rPr>
+          <w:highlight w:val="yellow"/>
+          <w:lang w:val="en-IE"/>
+        </w:rPr>
+        <w:t>(Map.html. Lines 36 – 38. 188 – 235. 239 – 246. 264 - 302)</w:t>
       </w:r>
     </w:p>
     <w:p>
@@ -1460,166 +1804,6 @@
           <w:lang w:val="en-IE"/>
         </w:rPr>
         <w:t xml:space="preserve"> </w:t>
-      </w:r>
-    </w:p>
-    <w:p>
-      <w:pPr>
-        <w:rPr>
-          <w:lang w:val="en-IE"/>
-        </w:rPr>
-      </w:pPr>
-      <w:r>
-        <w:rPr>
-          <w:lang w:val="en-IE"/>
-        </w:rPr>
-        <w:t xml:space="preserve">The final piece of development was the adding of custom markers to the map. This was done by adding a button for the user to initially click when they’d like to add a new marker to the map. This sits within a floating panel in the </w:t>
-      </w:r>
-      <w:proofErr w:type="spellStart"/>
-      <w:r>
-        <w:rPr>
-          <w:lang w:val="en-IE"/>
-        </w:rPr>
-        <w:t>center</w:t>
-      </w:r>
-      <w:proofErr w:type="spellEnd"/>
-      <w:r>
-        <w:rPr>
-          <w:lang w:val="en-IE"/>
-        </w:rPr>
-        <w:t xml:space="preserve"> top of the browser. When clicked, this creates an event listener, which will add a new marker to the map when the map is clicked. It also calls a function which dynamically creates two more buttons. Upon creation these buttons are assigned </w:t>
-      </w:r>
-      <w:proofErr w:type="spellStart"/>
-      <w:r>
-        <w:rPr>
-          <w:lang w:val="en-IE"/>
-        </w:rPr>
-        <w:t>onclick</w:t>
-      </w:r>
-      <w:proofErr w:type="spellEnd"/>
-      <w:r>
-        <w:rPr>
-          <w:lang w:val="en-IE"/>
-        </w:rPr>
-        <w:t xml:space="preserve"> functions.  The save button deals with saving the newly created marker, whilst the cancel button clears it from the map. Both buttons also remove these newly created buttons, as they are not necessary when a new marker isn’t being created, and therefore </w:t>
-      </w:r>
-      <w:r>
-        <w:rPr>
-          <w:lang w:val="en-IE"/>
-        </w:rPr>
-        <w:t xml:space="preserve">viewing space for the map isn’t wasted. </w:t>
-      </w:r>
-    </w:p>
-    <w:p>
-      <w:pPr>
-        <w:rPr>
-          <w:lang w:val="en-IE"/>
-        </w:rPr>
-      </w:pPr>
-      <w:r>
-        <w:rPr>
-          <w:lang w:val="en-IE"/>
-        </w:rPr>
-        <w:t xml:space="preserve"> </w:t>
-      </w:r>
-    </w:p>
-    <w:p>
-      <w:pPr>
-        <w:rPr>
-          <w:lang w:val="en-IE"/>
-        </w:rPr>
-      </w:pPr>
-    </w:p>
-    <w:p>
-      <w:pPr>
-        <w:rPr>
-          <w:lang w:val="en-IE"/>
-        </w:rPr>
-      </w:pPr>
-      <w:proofErr w:type="gramStart"/>
-      <w:r>
-        <w:rPr>
-          <w:lang w:val="en-IE"/>
-        </w:rPr>
-        <w:t>TALK ABOUT ANY WAYS THAT THE MAP IS LINKED TO THE REST OF THE APPLICATION.</w:t>
-      </w:r>
-      <w:proofErr w:type="gramEnd"/>
-      <w:r>
-        <w:rPr>
-          <w:lang w:val="en-IE"/>
-        </w:rPr>
-        <w:t xml:space="preserve"> </w:t>
-      </w:r>
-      <w:proofErr w:type="gramStart"/>
-      <w:r>
-        <w:rPr>
-          <w:lang w:val="en-IE"/>
-        </w:rPr>
-        <w:t xml:space="preserve">HOW IT INTEGRTES </w:t>
-      </w:r>
-      <w:r>
-        <w:rPr>
-          <w:lang w:val="en-IE"/>
-        </w:rPr>
-        <w:t xml:space="preserve">NEW MARKER </w:t>
-      </w:r>
-      <w:r>
-        <w:rPr>
-          <w:lang w:val="en-IE"/>
-        </w:rPr>
-        <w:t>COORDS WITH THE REST OF THE NEWLY ENTERED INFO AND SENDS TO DATABASE.</w:t>
-      </w:r>
-      <w:proofErr w:type="gramEnd"/>
-      <w:r>
-        <w:rPr>
-          <w:lang w:val="en-IE"/>
-        </w:rPr>
-        <w:t xml:space="preserve"> TALK ABOUT HOW IT SITS WITHIN THE APPLICATION (IN ITS OWN FRAME?</w:t>
-      </w:r>
-      <w:proofErr w:type="gramStart"/>
-      <w:r>
-        <w:rPr>
-          <w:lang w:val="en-IE"/>
-        </w:rPr>
-        <w:t>)</w:t>
-      </w:r>
-      <w:r>
-        <w:rPr>
-          <w:lang w:val="en-IE"/>
-        </w:rPr>
-        <w:t xml:space="preserve"> .</w:t>
-      </w:r>
-      <w:proofErr w:type="gramEnd"/>
-      <w:r>
-        <w:rPr>
-          <w:lang w:val="en-IE"/>
-        </w:rPr>
-        <w:t xml:space="preserve"> TALK ABOUT PROBLEMS EXPERIENCED AND HOW THEY WERE OVERCOME.</w:t>
-      </w:r>
-      <w:r>
-        <w:rPr>
-          <w:lang w:val="en-IE"/>
-        </w:rPr>
-        <w:t xml:space="preserve"> </w:t>
-      </w:r>
-    </w:p>
-    <w:p>
-      <w:pPr>
-        <w:rPr>
-          <w:lang w:val="en-IE"/>
-        </w:rPr>
-      </w:pPr>
-    </w:p>
-    <w:p>
-      <w:pPr>
-        <w:rPr>
-          <w:lang w:val="en-IE"/>
-        </w:rPr>
-      </w:pPr>
-      <w:r>
-        <w:rPr>
-          <w:lang w:val="en-IE"/>
-        </w:rPr>
-        <w:t>ALSO TALK ABOUT ERROR HANDLING!</w:t>
       </w:r>
     </w:p>
     <w:sectPr>

</xml_diff>